<commit_message>
Update Project proposal(문제해결기법 제안서)
1-1 아이템 개발동기 추가
</commit_message>
<xml_diff>
--- a/문제해결기법 제안서.docx
+++ b/문제해결기법 제안서.docx
@@ -243,9 +243,9 @@
         <w:tblLook w:val="04A0" w:firstRow="1" w:lastRow="0" w:firstColumn="1" w:lastColumn="0" w:noHBand="0" w:noVBand="1"/>
       </w:tblPr>
       <w:tblGrid>
-        <w:gridCol w:w="1488"/>
-        <w:gridCol w:w="3778"/>
-        <w:gridCol w:w="3754"/>
+        <w:gridCol w:w="1482"/>
+        <w:gridCol w:w="3743"/>
+        <w:gridCol w:w="3795"/>
       </w:tblGrid>
       <w:tr>
         <w:trPr>
@@ -2437,6 +2437,33 @@
                 <w:szCs w:val="20"/>
               </w:rPr>
               <w:t>구성</w:t>
+            </w:r>
+            <w:r>
+              <w:rPr>
+                <w:rFonts w:ascii="굴림" w:eastAsia="맑은 고딕" w:hAnsi="굴림" w:cs="굴림" w:hint="eastAsia"/>
+                <w:color w:val="0000FF"/>
+                <w:kern w:val="0"/>
+                <w:szCs w:val="20"/>
+              </w:rPr>
+              <w:t>(</w:t>
+            </w:r>
+            <w:r>
+              <w:rPr>
+                <w:rFonts w:ascii="굴림" w:eastAsia="맑은 고딕" w:hAnsi="굴림" w:cs="굴림" w:hint="eastAsia"/>
+                <w:color w:val="0000FF"/>
+                <w:kern w:val="0"/>
+                <w:szCs w:val="20"/>
+              </w:rPr>
+              <w:t>최인호</w:t>
+            </w:r>
+            <w:r>
+              <w:rPr>
+                <w:rFonts w:ascii="굴림" w:eastAsia="맑은 고딕" w:hAnsi="굴림" w:cs="굴림" w:hint="eastAsia"/>
+                <w:color w:val="0000FF"/>
+                <w:kern w:val="0"/>
+                <w:szCs w:val="20"/>
+              </w:rPr>
+              <w:t>)</w:t>
             </w:r>
           </w:p>
         </w:tc>
@@ -2710,6 +2737,15 @@
       <w:r>
         <w:t>roblem)</w:t>
       </w:r>
+      <w:r>
+        <w:t>(</w:t>
+      </w:r>
+      <w:r>
+        <w:rPr>
+          <w:rFonts w:hint="eastAsia"/>
+        </w:rPr>
+        <w:t>최인호)</w:t>
+      </w:r>
     </w:p>
     <w:p>
       <w:pPr>
@@ -2727,6 +2763,277 @@
           <w:rFonts w:hint="eastAsia"/>
         </w:rPr>
         <w:t>개발동기</w:t>
+      </w:r>
+    </w:p>
+    <w:p>
+      <w:pPr>
+        <w:keepNext/>
+        <w:jc w:val="center"/>
+      </w:pPr>
+      <w:r>
+        <w:drawing>
+          <wp:inline distT="0" distB="0" distL="0" distR="0" wp14:anchorId="1C1BA82D" wp14:editId="5C7295D5">
+            <wp:extent cx="5731510" cy="1318895"/>
+            <wp:effectExtent l="19050" t="19050" r="21590" b="14605"/>
+            <wp:docPr id="7" name="그림 7"/>
+            <wp:cNvGraphicFramePr>
+              <a:graphicFrameLocks xmlns:a="http://schemas.openxmlformats.org/drawingml/2006/main" noChangeAspect="1"/>
+            </wp:cNvGraphicFramePr>
+            <a:graphic xmlns:a="http://schemas.openxmlformats.org/drawingml/2006/main">
+              <a:graphicData uri="http://schemas.openxmlformats.org/drawingml/2006/picture">
+                <pic:pic xmlns:pic="http://schemas.openxmlformats.org/drawingml/2006/picture">
+                  <pic:nvPicPr>
+                    <pic:cNvPr id="1" name=""/>
+                    <pic:cNvPicPr/>
+                  </pic:nvPicPr>
+                  <pic:blipFill>
+                    <a:blip r:embed="rId6"/>
+                    <a:stretch>
+                      <a:fillRect/>
+                    </a:stretch>
+                  </pic:blipFill>
+                  <pic:spPr>
+                    <a:xfrm>
+                      <a:off x="0" y="0"/>
+                      <a:ext cx="5731510" cy="1318895"/>
+                    </a:xfrm>
+                    <a:prstGeom prst="rect">
+                      <a:avLst/>
+                    </a:prstGeom>
+                    <a:ln>
+                      <a:solidFill>
+                        <a:schemeClr val="tx1"/>
+                      </a:solidFill>
+                    </a:ln>
+                  </pic:spPr>
+                </pic:pic>
+              </a:graphicData>
+            </a:graphic>
+          </wp:inline>
+        </w:drawing>
+      </w:r>
+    </w:p>
+    <w:p>
+      <w:pPr>
+        <w:pStyle w:val="a5"/>
+        <w:jc w:val="center"/>
+      </w:pPr>
+      <w:proofErr w:type="gramStart"/>
+      <w:r>
+        <w:t xml:space="preserve">&lt; </w:t>
+      </w:r>
+      <w:proofErr w:type="spellStart"/>
+      <w:r>
+        <w:rPr>
+          <w:rFonts w:hint="eastAsia"/>
+        </w:rPr>
+        <w:t>지니뮤직</w:t>
+      </w:r>
+      <w:proofErr w:type="spellEnd"/>
+      <w:proofErr w:type="gramEnd"/>
+      <w:r>
+        <w:rPr>
+          <w:rFonts w:hint="eastAsia"/>
+        </w:rPr>
+        <w:t xml:space="preserve"> 내 </w:t>
+      </w:r>
+      <w:r>
+        <w:t>BTS –</w:t>
+      </w:r>
+      <w:r>
+        <w:rPr>
+          <w:rFonts w:hint="eastAsia"/>
+        </w:rPr>
+        <w:t xml:space="preserve"> D</w:t>
+      </w:r>
+      <w:r>
+        <w:t xml:space="preserve">ynamite </w:t>
+      </w:r>
+      <w:r>
+        <w:rPr>
+          <w:rFonts w:hint="eastAsia"/>
+        </w:rPr>
+        <w:t>앨범 댓글</w:t>
+      </w:r>
+      <w:r>
+        <w:t xml:space="preserve"> &gt;</w:t>
+      </w:r>
+    </w:p>
+    <w:p>
+      <w:pPr>
+        <w:keepNext/>
+        <w:widowControl/>
+        <w:wordWrap/>
+        <w:autoSpaceDE/>
+        <w:autoSpaceDN/>
+        <w:jc w:val="center"/>
+      </w:pPr>
+      <w:r>
+        <w:rPr>
+          <w:b/>
+          <w:bCs/>
+          <w:szCs w:val="20"/>
+        </w:rPr>
+        <w:drawing>
+          <wp:inline distT="0" distB="0" distL="0" distR="0" wp14:anchorId="68781DAD" wp14:editId="4B277D35">
+            <wp:extent cx="5731510" cy="2066290"/>
+            <wp:effectExtent l="19050" t="19050" r="21590" b="10160"/>
+            <wp:docPr id="8" name="그림 8"/>
+            <wp:cNvGraphicFramePr>
+              <a:graphicFrameLocks xmlns:a="http://schemas.openxmlformats.org/drawingml/2006/main" noChangeAspect="1"/>
+            </wp:cNvGraphicFramePr>
+            <a:graphic xmlns:a="http://schemas.openxmlformats.org/drawingml/2006/main">
+              <a:graphicData uri="http://schemas.openxmlformats.org/drawingml/2006/picture">
+                <pic:pic xmlns:pic="http://schemas.openxmlformats.org/drawingml/2006/picture">
+                  <pic:nvPicPr>
+                    <pic:cNvPr id="1" name=""/>
+                    <pic:cNvPicPr/>
+                  </pic:nvPicPr>
+                  <pic:blipFill>
+                    <a:blip r:embed="rId7"/>
+                    <a:stretch>
+                      <a:fillRect/>
+                    </a:stretch>
+                  </pic:blipFill>
+                  <pic:spPr>
+                    <a:xfrm>
+                      <a:off x="0" y="0"/>
+                      <a:ext cx="5731510" cy="2066290"/>
+                    </a:xfrm>
+                    <a:prstGeom prst="rect">
+                      <a:avLst/>
+                    </a:prstGeom>
+                    <a:ln>
+                      <a:solidFill>
+                        <a:schemeClr val="tx1"/>
+                      </a:solidFill>
+                    </a:ln>
+                  </pic:spPr>
+                </pic:pic>
+              </a:graphicData>
+            </a:graphic>
+          </wp:inline>
+        </w:drawing>
+      </w:r>
+    </w:p>
+    <w:p>
+      <w:pPr>
+        <w:pStyle w:val="a5"/>
+        <w:jc w:val="center"/>
+      </w:pPr>
+      <w:proofErr w:type="gramStart"/>
+      <w:r>
+        <w:t xml:space="preserve">&lt; </w:t>
+      </w:r>
+      <w:r>
+        <w:rPr>
+          <w:rFonts w:hint="eastAsia"/>
+        </w:rPr>
+        <w:t>벅스</w:t>
+      </w:r>
+      <w:proofErr w:type="gramEnd"/>
+      <w:r>
+        <w:rPr>
+          <w:rFonts w:hint="eastAsia"/>
+        </w:rPr>
+        <w:t xml:space="preserve"> 내 </w:t>
+      </w:r>
+      <w:r>
+        <w:t xml:space="preserve">BTS – Dynamite </w:t>
+      </w:r>
+      <w:r>
+        <w:rPr>
+          <w:rFonts w:hint="eastAsia"/>
+        </w:rPr>
+        <w:t xml:space="preserve">앨범 댓글 </w:t>
+      </w:r>
+      <w:r>
+        <w:t>&gt;</w:t>
+      </w:r>
+    </w:p>
+    <w:p>
+      <w:pPr>
+        <w:keepNext/>
+      </w:pPr>
+      <w:r>
+        <w:drawing>
+          <wp:inline distT="0" distB="0" distL="0" distR="0" wp14:anchorId="77AD75D9" wp14:editId="04BA59BE">
+            <wp:extent cx="5731510" cy="1679575"/>
+            <wp:effectExtent l="19050" t="19050" r="21590" b="15875"/>
+            <wp:docPr id="13" name="그림 13"/>
+            <wp:cNvGraphicFramePr>
+              <a:graphicFrameLocks xmlns:a="http://schemas.openxmlformats.org/drawingml/2006/main" noChangeAspect="1"/>
+            </wp:cNvGraphicFramePr>
+            <a:graphic xmlns:a="http://schemas.openxmlformats.org/drawingml/2006/main">
+              <a:graphicData uri="http://schemas.openxmlformats.org/drawingml/2006/picture">
+                <pic:pic xmlns:pic="http://schemas.openxmlformats.org/drawingml/2006/picture">
+                  <pic:nvPicPr>
+                    <pic:cNvPr id="1" name=""/>
+                    <pic:cNvPicPr/>
+                  </pic:nvPicPr>
+                  <pic:blipFill>
+                    <a:blip r:embed="rId8"/>
+                    <a:stretch>
+                      <a:fillRect/>
+                    </a:stretch>
+                  </pic:blipFill>
+                  <pic:spPr>
+                    <a:xfrm>
+                      <a:off x="0" y="0"/>
+                      <a:ext cx="5731510" cy="1679575"/>
+                    </a:xfrm>
+                    <a:prstGeom prst="rect">
+                      <a:avLst/>
+                    </a:prstGeom>
+                    <a:ln>
+                      <a:solidFill>
+                        <a:schemeClr val="tx1"/>
+                      </a:solidFill>
+                    </a:ln>
+                  </pic:spPr>
+                </pic:pic>
+              </a:graphicData>
+            </a:graphic>
+          </wp:inline>
+        </w:drawing>
+      </w:r>
+    </w:p>
+    <w:p>
+      <w:pPr>
+        <w:pStyle w:val="a5"/>
+        <w:jc w:val="center"/>
+        <w:rPr>
+          <w:rFonts w:hint="eastAsia"/>
+        </w:rPr>
+      </w:pPr>
+      <w:proofErr w:type="gramStart"/>
+      <w:r>
+        <w:t xml:space="preserve">&lt; </w:t>
+      </w:r>
+      <w:r>
+        <w:rPr>
+          <w:rFonts w:hint="eastAsia"/>
+        </w:rPr>
+        <w:t>멜론</w:t>
+      </w:r>
+      <w:proofErr w:type="gramEnd"/>
+      <w:r>
+        <w:rPr>
+          <w:rFonts w:hint="eastAsia"/>
+        </w:rPr>
+        <w:t xml:space="preserve"> 내 </w:t>
+      </w:r>
+      <w:r>
+        <w:t xml:space="preserve">BTS – Dynamite </w:t>
+      </w:r>
+      <w:r>
+        <w:rPr>
+          <w:rFonts w:hint="eastAsia"/>
+        </w:rPr>
+        <w:t xml:space="preserve">앨범 댓글 </w:t>
+      </w:r>
+      <w:r>
+        <w:t>&gt;</w:t>
       </w:r>
     </w:p>
     <w:p>
@@ -2744,27 +3051,16 @@
     </w:p>
     <w:p>
       <w:pPr>
-        <w:pStyle w:val="a3"/>
-        <w:numPr>
-          <w:ilvl w:val="0"/>
-          <w:numId w:val="9"/>
-        </w:numPr>
-        <w:ind w:leftChars="0"/>
+        <w:widowControl/>
+        <w:wordWrap/>
+        <w:autoSpaceDE/>
+        <w:autoSpaceDN/>
+        <w:rPr>
+          <w:rFonts w:hint="eastAsia"/>
+        </w:rPr>
       </w:pPr>
       <w:r>
-        <w:t>To</w:t>
-      </w:r>
-      <w:r>
-        <w:t>p 100 조작논란을 더 다양한 차트와 비교함으로써 조작 없는 음악차트를 제공하고자</w:t>
-      </w:r>
-      <w:r>
-        <w:rPr>
-          <w:rFonts w:hint="eastAsia"/>
-        </w:rPr>
-        <w:t xml:space="preserve"> </w:t>
-      </w:r>
-      <w:r>
-        <w:t>하는 생각으로 프로그램을 만들게 되었습니다.</w:t>
+        <w:br w:type="page"/>
       </w:r>
     </w:p>
     <w:p>
@@ -2777,16 +3073,29 @@
         <w:ind w:leftChars="0"/>
       </w:pPr>
       <w:r>
-        <w:t>단순한 음악</w:t>
+        <w:lastRenderedPageBreak/>
+        <w:t>To</w:t>
+      </w:r>
+      <w:r>
+        <w:t>p 100 조작논란을 더 다양한 차트와 비교함으로써 조작</w:t>
       </w:r>
       <w:r>
         <w:rPr>
           <w:rFonts w:hint="eastAsia"/>
         </w:rPr>
+        <w:t>의 영향을 줄이는</w:t>
+      </w:r>
+      <w:r>
+        <w:t xml:space="preserve"> 음악차트를 제공하고자</w:t>
+      </w:r>
+      <w:r>
+        <w:rPr>
+          <w:rFonts w:hint="eastAsia"/>
+        </w:rPr>
         <w:t xml:space="preserve"> </w:t>
       </w:r>
       <w:r>
-        <w:t>스트리밍을 넘어서 세분화된 음악장르와 음악 댓글을 분석해서 더 정확한 음악 추천 프로그램을 만들고자 했습니다.</w:t>
+        <w:t>하는 생각으로 프로그램을 만들게 되었습니다.</w:t>
       </w:r>
     </w:p>
     <w:p>
@@ -3100,6 +3409,99 @@
           <w:color w:val="00B0F0"/>
         </w:rPr>
         <w:t>아이템의 구현목적</w:t>
+      </w:r>
+    </w:p>
+    <w:p>
+      <w:pPr>
+        <w:keepNext/>
+      </w:pPr>
+      <w:r>
+        <w:rPr>
+          <w:noProof/>
+          <w:color w:val="00B0F0"/>
+        </w:rPr>
+        <w:drawing>
+          <wp:inline distT="0" distB="0" distL="0" distR="0" wp14:anchorId="73B96493" wp14:editId="00B8813F">
+            <wp:extent cx="5721350" cy="2514600"/>
+            <wp:effectExtent l="19050" t="19050" r="12700" b="19050"/>
+            <wp:docPr id="14" name="그림 14"/>
+            <wp:cNvGraphicFramePr>
+              <a:graphicFrameLocks xmlns:a="http://schemas.openxmlformats.org/drawingml/2006/main" noChangeAspect="1"/>
+            </wp:cNvGraphicFramePr>
+            <a:graphic xmlns:a="http://schemas.openxmlformats.org/drawingml/2006/main">
+              <a:graphicData uri="http://schemas.openxmlformats.org/drawingml/2006/picture">
+                <pic:pic xmlns:pic="http://schemas.openxmlformats.org/drawingml/2006/picture">
+                  <pic:nvPicPr>
+                    <pic:cNvPr id="0" name="Picture 1"/>
+                    <pic:cNvPicPr>
+                      <a:picLocks noChangeAspect="1" noChangeArrowheads="1"/>
+                    </pic:cNvPicPr>
+                  </pic:nvPicPr>
+                  <pic:blipFill>
+                    <a:blip r:embed="rId9">
+                      <a:extLst>
+                        <a:ext uri="{28A0092B-C50C-407E-A947-70E740481C1C}">
+                          <a14:useLocalDpi xmlns:a14="http://schemas.microsoft.com/office/drawing/2010/main" val="0"/>
+                        </a:ext>
+                      </a:extLst>
+                    </a:blip>
+                    <a:srcRect/>
+                    <a:stretch>
+                      <a:fillRect/>
+                    </a:stretch>
+                  </pic:blipFill>
+                  <pic:spPr bwMode="auto">
+                    <a:xfrm>
+                      <a:off x="0" y="0"/>
+                      <a:ext cx="5721350" cy="2514600"/>
+                    </a:xfrm>
+                    <a:prstGeom prst="rect">
+                      <a:avLst/>
+                    </a:prstGeom>
+                    <a:noFill/>
+                    <a:ln>
+                      <a:solidFill>
+                        <a:schemeClr val="tx1"/>
+                      </a:solidFill>
+                    </a:ln>
+                  </pic:spPr>
+                </pic:pic>
+              </a:graphicData>
+            </a:graphic>
+          </wp:inline>
+        </w:drawing>
+      </w:r>
+    </w:p>
+    <w:p>
+      <w:pPr>
+        <w:pStyle w:val="a5"/>
+        <w:jc w:val="center"/>
+        <w:rPr>
+          <w:rFonts w:hint="eastAsia"/>
+        </w:rPr>
+      </w:pPr>
+      <w:proofErr w:type="gramStart"/>
+      <w:r>
+        <w:t>&lt;</w:t>
+      </w:r>
+      <w:r>
+        <w:t xml:space="preserve"> </w:t>
+      </w:r>
+      <w:r>
+        <w:rPr>
+          <w:rFonts w:hint="eastAsia"/>
+        </w:rPr>
+        <w:t>음원</w:t>
+      </w:r>
+      <w:proofErr w:type="gramEnd"/>
+      <w:r>
+        <w:rPr>
+          <w:rFonts w:hint="eastAsia"/>
+        </w:rPr>
+        <w:t xml:space="preserve"> 사재기 뉴스 헤드라인 </w:t>
+      </w:r>
+      <w:r>
+        <w:t>&gt;</w:t>
       </w:r>
     </w:p>
     <w:p>
@@ -3448,15 +3850,15 @@
     <w:p>
       <w:pPr>
         <w:rPr>
+          <w:color w:val="000000" w:themeColor="text1"/>
+        </w:rPr>
+      </w:pPr>
+      <w:r>
+        <w:rPr>
           <w:rFonts w:hint="eastAsia"/>
           <w:color w:val="000000" w:themeColor="text1"/>
         </w:rPr>
-      </w:pPr>
-      <w:r>
-        <w:rPr>
-          <w:rFonts w:hint="eastAsia"/>
-          <w:color w:val="000000" w:themeColor="text1"/>
-        </w:rPr>
+        <w:lastRenderedPageBreak/>
         <w:t>구글 플레이스토어 내에 뮤직차트,</w:t>
       </w:r>
       <w:r>
@@ -3534,7 +3936,6 @@
           <w:rFonts w:hint="eastAsia"/>
           <w:color w:val="00B050"/>
         </w:rPr>
-        <w:lastRenderedPageBreak/>
         <w:t>뮤직 차트</w:t>
       </w:r>
     </w:p>
@@ -3567,7 +3968,7 @@
                     </pic:cNvPicPr>
                   </pic:nvPicPr>
                   <pic:blipFill>
-                    <a:blip r:embed="rId6" cstate="print">
+                    <a:blip r:embed="rId10" cstate="print">
                       <a:extLst>
                         <a:ext uri="{28A0092B-C50C-407E-A947-70E740481C1C}">
                           <a14:useLocalDpi xmlns:a14="http://schemas.microsoft.com/office/drawing/2010/main" val="0"/>
@@ -3610,104 +4011,38 @@
         <w:rPr>
           <w:rFonts w:hint="eastAsia"/>
         </w:rPr>
-        <w:t>멜론</w:t>
-      </w:r>
+        <w:t xml:space="preserve">멜론, 지니, 벅스, </w:t>
+      </w:r>
+      <w:proofErr w:type="spellStart"/>
       <w:r>
         <w:rPr>
           <w:rFonts w:hint="eastAsia"/>
         </w:rPr>
-        <w:t>,</w:t>
-      </w:r>
+        <w:t>플로</w:t>
+      </w:r>
+      <w:proofErr w:type="spellEnd"/>
       <w:r>
         <w:rPr>
           <w:rFonts w:hint="eastAsia"/>
         </w:rPr>
-        <w:t xml:space="preserve"> 지니</w:t>
-      </w:r>
+        <w:t>, 소리바다,</w:t>
+      </w:r>
+      <w:r>
+        <w:t xml:space="preserve"> </w:t>
+      </w:r>
+      <w:proofErr w:type="spellStart"/>
       <w:r>
         <w:rPr>
           <w:rFonts w:hint="eastAsia"/>
         </w:rPr>
-        <w:t>,</w:t>
-      </w:r>
+        <w:t>바이브</w:t>
+      </w:r>
+      <w:proofErr w:type="spellEnd"/>
       <w:r>
         <w:rPr>
           <w:rFonts w:hint="eastAsia"/>
         </w:rPr>
-        <w:t xml:space="preserve"> 벅스</w:t>
-      </w:r>
-      <w:r>
-        <w:rPr>
-          <w:rFonts w:hint="eastAsia"/>
-        </w:rPr>
-        <w:t>,</w:t>
-      </w:r>
-      <w:r>
-        <w:rPr>
-          <w:rFonts w:hint="eastAsia"/>
-        </w:rPr>
-        <w:t xml:space="preserve"> </w:t>
-      </w:r>
-      <w:proofErr w:type="spellStart"/>
-      <w:r>
-        <w:rPr>
-          <w:rFonts w:hint="eastAsia"/>
-        </w:rPr>
-        <w:t>플로</w:t>
-      </w:r>
-      <w:proofErr w:type="spellEnd"/>
-      <w:r>
-        <w:rPr>
-          <w:rFonts w:hint="eastAsia"/>
-        </w:rPr>
-        <w:t>,</w:t>
-      </w:r>
-      <w:r>
-        <w:rPr>
-          <w:rFonts w:hint="eastAsia"/>
-        </w:rPr>
-        <w:t xml:space="preserve"> 소리바다</w:t>
-      </w:r>
-      <w:r>
-        <w:rPr>
-          <w:rFonts w:hint="eastAsia"/>
-        </w:rPr>
-        <w:t>,</w:t>
-      </w:r>
-      <w:r>
-        <w:t xml:space="preserve"> </w:t>
-      </w:r>
-      <w:proofErr w:type="spellStart"/>
-      <w:r>
-        <w:rPr>
-          <w:rFonts w:hint="eastAsia"/>
-        </w:rPr>
-        <w:t>바이브</w:t>
-      </w:r>
-      <w:proofErr w:type="spellEnd"/>
-      <w:r>
-        <w:rPr>
-          <w:rFonts w:hint="eastAsia"/>
-        </w:rPr>
-        <w:t>,</w:t>
-      </w:r>
-      <w:r>
-        <w:rPr>
-          <w:rFonts w:hint="eastAsia"/>
-        </w:rPr>
-        <w:t xml:space="preserve"> 가온</w:t>
-      </w:r>
-      <w:r>
-        <w:rPr>
-          <w:rFonts w:hint="eastAsia"/>
-        </w:rPr>
-        <w:t>,</w:t>
-      </w:r>
-      <w:r>
-        <w:rPr>
-          <w:rFonts w:hint="eastAsia"/>
-        </w:rPr>
-        <w:t xml:space="preserve"> 빌보드 </w:t>
+        <w:t xml:space="preserve">, 가온, 빌보드 </w:t>
       </w:r>
       <w:r>
         <w:t>8</w:t>
@@ -3798,9 +4133,6 @@
     <w:p>
       <w:pPr>
         <w:ind w:left="800" w:firstLine="800"/>
-        <w:rPr>
-          <w:rFonts w:hint="eastAsia"/>
-        </w:rPr>
       </w:pPr>
       <w:r>
         <w:t xml:space="preserve">- </w:t>
@@ -3933,6 +4265,7 @@
         <w:rPr>
           <w:noProof/>
         </w:rPr>
+        <w:lastRenderedPageBreak/>
         <w:drawing>
           <wp:inline distT="0" distB="0" distL="0" distR="0" wp14:anchorId="65D0A75A" wp14:editId="10B1117F">
             <wp:extent cx="2438400" cy="1352866"/>
@@ -3951,7 +4284,7 @@
                     </pic:cNvPicPr>
                   </pic:nvPicPr>
                   <pic:blipFill>
-                    <a:blip r:embed="rId7" cstate="print">
+                    <a:blip r:embed="rId11" cstate="print">
                       <a:extLst>
                         <a:ext uri="{28A0092B-C50C-407E-A947-70E740481C1C}">
                           <a14:useLocalDpi xmlns:a14="http://schemas.microsoft.com/office/drawing/2010/main" val="0"/>
@@ -3994,7 +4327,6 @@
       <w:pPr>
         <w:ind w:left="1600"/>
         <w:rPr>
-          <w:rFonts w:hint="eastAsia"/>
           <w:color w:val="00B050"/>
         </w:rPr>
       </w:pPr>
@@ -4010,7 +4342,6 @@
           <w:rFonts w:hint="eastAsia"/>
           <w:color w:val="00B050"/>
         </w:rPr>
-        <w:lastRenderedPageBreak/>
         <w:t>실시간 음악순위</w:t>
       </w:r>
     </w:p>
@@ -4027,87 +4358,21 @@
         <w:rPr>
           <w:rFonts w:hint="eastAsia"/>
         </w:rPr>
-        <w:t>멜론</w:t>
-      </w:r>
+        <w:t xml:space="preserve">멜론, 지니, 벅스, 빌보드, 소리바다, </w:t>
+      </w:r>
+      <w:proofErr w:type="spellStart"/>
       <w:r>
         <w:rPr>
           <w:rFonts w:hint="eastAsia"/>
         </w:rPr>
-        <w:t>,</w:t>
-      </w:r>
+        <w:t>플로</w:t>
+      </w:r>
+      <w:proofErr w:type="spellEnd"/>
       <w:r>
         <w:rPr>
           <w:rFonts w:hint="eastAsia"/>
         </w:rPr>
-        <w:t xml:space="preserve"> 지니</w:t>
-      </w:r>
-      <w:r>
-        <w:rPr>
-          <w:rFonts w:hint="eastAsia"/>
-        </w:rPr>
-        <w:t>,</w:t>
-      </w:r>
-      <w:r>
-        <w:rPr>
-          <w:rFonts w:hint="eastAsia"/>
-        </w:rPr>
-        <w:t xml:space="preserve"> 벅스</w:t>
-      </w:r>
-      <w:r>
-        <w:rPr>
-          <w:rFonts w:hint="eastAsia"/>
-        </w:rPr>
-        <w:t>,</w:t>
-      </w:r>
-      <w:r>
-        <w:rPr>
-          <w:rFonts w:hint="eastAsia"/>
-        </w:rPr>
-        <w:t xml:space="preserve"> 빌보드</w:t>
-      </w:r>
-      <w:r>
-        <w:rPr>
-          <w:rFonts w:hint="eastAsia"/>
-        </w:rPr>
-        <w:t>,</w:t>
-      </w:r>
-      <w:r>
-        <w:rPr>
-          <w:rFonts w:hint="eastAsia"/>
-        </w:rPr>
-        <w:t xml:space="preserve"> 소리바다</w:t>
-      </w:r>
-      <w:r>
-        <w:rPr>
-          <w:rFonts w:hint="eastAsia"/>
-        </w:rPr>
-        <w:t>,</w:t>
-      </w:r>
-      <w:r>
-        <w:rPr>
-          <w:rFonts w:hint="eastAsia"/>
-        </w:rPr>
-        <w:t xml:space="preserve"> </w:t>
-      </w:r>
-      <w:proofErr w:type="spellStart"/>
-      <w:r>
-        <w:rPr>
-          <w:rFonts w:hint="eastAsia"/>
-        </w:rPr>
-        <w:t>플로</w:t>
-      </w:r>
-      <w:proofErr w:type="spellEnd"/>
-      <w:r>
-        <w:rPr>
-          <w:rFonts w:hint="eastAsia"/>
-        </w:rPr>
-        <w:t>,</w:t>
-      </w:r>
-      <w:r>
-        <w:rPr>
-          <w:rFonts w:hint="eastAsia"/>
-        </w:rPr>
-        <w:t xml:space="preserve"> 네이버뮤직</w:t>
+        <w:t>, 네이버뮤직</w:t>
       </w:r>
       <w:r>
         <w:t xml:space="preserve"> 7</w:t>
@@ -4186,9 +4451,9 @@
           <w:noProof/>
         </w:rPr>
         <w:drawing>
-          <wp:inline distT="0" distB="0" distL="0" distR="0" wp14:anchorId="6CE1CB5E" wp14:editId="2D43B4D5">
-            <wp:extent cx="1504950" cy="3177117"/>
-            <wp:effectExtent l="0" t="0" r="0" b="4445"/>
+          <wp:inline distT="0" distB="0" distL="0" distR="0" wp14:anchorId="6CE1CB5E" wp14:editId="7257F024">
+            <wp:extent cx="1790700" cy="3780366"/>
+            <wp:effectExtent l="0" t="0" r="0" b="0"/>
             <wp:docPr id="1" name="그림 1"/>
             <wp:cNvGraphicFramePr>
               <a:graphicFrameLocks xmlns:a="http://schemas.openxmlformats.org/drawingml/2006/main" noChangeAspect="1"/>
@@ -4203,7 +4468,7 @@
                     </pic:cNvPicPr>
                   </pic:nvPicPr>
                   <pic:blipFill>
-                    <a:blip r:embed="rId8" cstate="print">
+                    <a:blip r:embed="rId12" cstate="print">
                       <a:extLst>
                         <a:ext uri="{28A0092B-C50C-407E-A947-70E740481C1C}">
                           <a14:useLocalDpi xmlns:a14="http://schemas.microsoft.com/office/drawing/2010/main" val="0"/>
@@ -4218,7 +4483,7 @@
                   <pic:spPr bwMode="auto">
                     <a:xfrm>
                       <a:off x="0" y="0"/>
-                      <a:ext cx="1510886" cy="3189648"/>
+                      <a:ext cx="1805639" cy="3811905"/>
                     </a:xfrm>
                     <a:prstGeom prst="rect">
                       <a:avLst/>
@@ -4238,7 +4503,6 @@
     <w:p>
       <w:pPr>
         <w:rPr>
-          <w:rFonts w:hint="eastAsia"/>
           <w:color w:val="00B050"/>
         </w:rPr>
       </w:pPr>
@@ -4523,6 +4787,7 @@
         <w:pStyle w:val="2"/>
       </w:pPr>
       <w:r>
+        <w:lastRenderedPageBreak/>
         <w:t xml:space="preserve">2-2. </w:t>
       </w:r>
       <w:r>
@@ -4530,6 +4795,12 @@
           <w:rFonts w:hint="eastAsia"/>
         </w:rPr>
         <w:t>기술개발 목표 및 내용</w:t>
+      </w:r>
+      <w:r>
+        <w:rPr>
+          <w:rFonts w:hint="eastAsia"/>
+        </w:rPr>
+        <w:t>(최인호)</w:t>
       </w:r>
     </w:p>
     <w:p>
@@ -4689,7 +4960,6 @@
                 <w:kern w:val="0"/>
                 <w:szCs w:val="20"/>
               </w:rPr>
-              <w:lastRenderedPageBreak/>
               <w:t>차수</w:t>
             </w:r>
           </w:p>
@@ -12249,15 +12519,49 @@
     <w:p>
       <w:pPr>
         <w:rPr>
+          <w:color w:val="00B0F0"/>
+        </w:rPr>
+      </w:pPr>
+      <w:r>
+        <w:rPr>
           <w:rFonts w:hint="eastAsia"/>
-          <w:color w:val="00B0F0"/>
-        </w:rPr>
-      </w:pPr>
+        </w:rPr>
+        <w:t>멜론,</w:t>
+      </w:r>
+      <w:r>
+        <w:t xml:space="preserve"> </w:t>
+      </w:r>
       <w:r>
         <w:rPr>
           <w:rFonts w:hint="eastAsia"/>
         </w:rPr>
-        <w:t>멜론,</w:t>
+        <w:t>지니</w:t>
+      </w:r>
+      <w:r>
+        <w:t xml:space="preserve">, </w:t>
+      </w:r>
+      <w:r>
+        <w:rPr>
+          <w:rFonts w:hint="eastAsia"/>
+        </w:rPr>
+        <w:t>벅스</w:t>
+      </w:r>
+      <w:r>
+        <w:t xml:space="preserve">, </w:t>
+      </w:r>
+      <w:proofErr w:type="spellStart"/>
+      <w:r>
+        <w:rPr>
+          <w:rFonts w:hint="eastAsia"/>
+        </w:rPr>
+        <w:t>플로</w:t>
+      </w:r>
+      <w:proofErr w:type="spellEnd"/>
+      <w:r>
+        <w:rPr>
+          <w:rFonts w:hint="eastAsia"/>
+        </w:rPr>
+        <w:t>,</w:t>
       </w:r>
       <w:r>
         <w:t xml:space="preserve"> </w:t>
@@ -12266,54 +12570,7 @@
         <w:rPr>
           <w:rFonts w:hint="eastAsia"/>
         </w:rPr>
-        <w:t>지니</w:t>
-      </w:r>
-      <w:r>
-        <w:t xml:space="preserve">, </w:t>
-      </w:r>
-      <w:r>
-        <w:rPr>
-          <w:rFonts w:hint="eastAsia"/>
-        </w:rPr>
-        <w:t>벅스</w:t>
-      </w:r>
-      <w:r>
-        <w:t xml:space="preserve">, </w:t>
-      </w:r>
-      <w:proofErr w:type="spellStart"/>
-      <w:r>
-        <w:rPr>
-          <w:rFonts w:hint="eastAsia"/>
-        </w:rPr>
-        <w:t>플로</w:t>
-      </w:r>
-      <w:proofErr w:type="spellEnd"/>
-      <w:r>
-        <w:rPr>
-          <w:rFonts w:hint="eastAsia"/>
-        </w:rPr>
-        <w:t>,</w:t>
-      </w:r>
-      <w:r>
-        <w:t xml:space="preserve"> </w:t>
-      </w:r>
-      <w:r>
-        <w:rPr>
-          <w:rFonts w:hint="eastAsia"/>
-        </w:rPr>
-        <w:t>네이버 뮤직 등 차트를 제공하는 음원</w:t>
-      </w:r>
-      <w:r>
-        <w:rPr>
-          <w:rFonts w:hint="eastAsia"/>
-        </w:rPr>
-        <w:t xml:space="preserve"> </w:t>
-      </w:r>
-      <w:r>
-        <w:rPr>
-          <w:rFonts w:hint="eastAsia"/>
-        </w:rPr>
-        <w:t xml:space="preserve">사이트들이 존재하고 해당 음원 사이트에서 차트를 </w:t>
+        <w:t xml:space="preserve">네이버 뮤직 등 차트를 제공하는 음원 사이트들이 존재하고 해당 음원 사이트에서 차트를 </w:t>
       </w:r>
       <w:proofErr w:type="spellStart"/>
       <w:r>
@@ -12358,6 +12615,7 @@
         <w:rPr>
           <w:rFonts w:hint="eastAsia"/>
         </w:rPr>
+        <w:lastRenderedPageBreak/>
         <w:t>노래의 상세정보를 확인할 수 있다.</w:t>
       </w:r>
     </w:p>
@@ -12377,7 +12635,6 @@
     <w:p>
       <w:pPr>
         <w:rPr>
-          <w:rFonts w:hint="eastAsia"/>
           <w:color w:val="00B0F0"/>
         </w:rPr>
       </w:pPr>
@@ -12391,48 +12648,19 @@
       <w:r>
         <w:rPr>
           <w:rFonts w:hint="eastAsia"/>
-          <w:color w:val="00B0F0"/>
-        </w:rPr>
-        <w:t>비즈니스 모델</w:t>
-      </w:r>
-    </w:p>
-    <w:p>
-      <w:pPr>
-        <w:rPr>
-          <w:color w:val="00B0F0"/>
-        </w:rPr>
-      </w:pPr>
-    </w:p>
-    <w:p>
-      <w:pPr>
-        <w:rPr>
-          <w:color w:val="00B0F0"/>
-        </w:rPr>
-      </w:pPr>
-    </w:p>
-    <w:p>
-      <w:pPr>
-        <w:rPr>
-          <w:color w:val="00B0F0"/>
-        </w:rPr>
-      </w:pPr>
-      <w:r>
-        <w:rPr>
-          <w:rFonts w:hint="eastAsia"/>
           <w:noProof/>
           <w:lang w:val="ko-KR"/>
         </w:rPr>
-        <w:lastRenderedPageBreak/>
         <mc:AlternateContent>
           <mc:Choice Requires="wpg">
             <w:drawing>
-              <wp:anchor distT="0" distB="0" distL="114300" distR="114300" simplePos="0" relativeHeight="251659264" behindDoc="0" locked="0" layoutInCell="1" allowOverlap="1" wp14:anchorId="22008F09" wp14:editId="0A7C21C5">
+              <wp:anchor distT="0" distB="0" distL="114300" distR="114300" simplePos="0" relativeHeight="251659264" behindDoc="0" locked="0" layoutInCell="1" allowOverlap="1" wp14:anchorId="22008F09" wp14:editId="6ECC8B43">
                 <wp:simplePos x="0" y="0"/>
                 <wp:positionH relativeFrom="column">
-                  <wp:posOffset>0</wp:posOffset>
+                  <wp:posOffset>82550</wp:posOffset>
                 </wp:positionH>
                 <wp:positionV relativeFrom="paragraph">
-                  <wp:posOffset>0</wp:posOffset>
+                  <wp:posOffset>107950</wp:posOffset>
                 </wp:positionV>
                 <wp:extent cx="6067425" cy="4238625"/>
                 <wp:effectExtent l="0" t="0" r="28575" b="28575"/>
@@ -13172,7 +13400,7 @@
           </mc:Choice>
           <mc:Fallback>
             <w:pict>
-              <v:group w14:anchorId="22008F09" id="그룹 4" o:spid="_x0000_s1026" style="position:absolute;left:0;text-align:left;margin-left:0;margin-top:0;width:477.75pt;height:333.75pt;z-index:251659264" coordsize="60674,42386" o:gfxdata="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">
+              <v:group w14:anchorId="22008F09" id="그룹 4" o:spid="_x0000_s1026" style="position:absolute;left:0;text-align:left;margin-left:6.5pt;margin-top:8.5pt;width:477.75pt;height:333.75pt;z-index:251659264" coordsize="60674,42386" o:gfxdata="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">
                 <v:rect id="직사각형 24" o:spid="_x0000_s1027" style="position:absolute;left:10763;top:22288;width:24098;height:3524;visibility:visible;mso-wrap-style:square;v-text-anchor:middle" o:gfxdata="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" fillcolor="white [3212]" strokecolor="white [3212]" strokeweight="1pt">
                   <v:textbox>
                     <w:txbxContent>
@@ -13503,6 +13731,13 @@
           </mc:Fallback>
         </mc:AlternateContent>
       </w:r>
+      <w:r>
+        <w:rPr>
+          <w:rFonts w:hint="eastAsia"/>
+          <w:color w:val="00B0F0"/>
+        </w:rPr>
+        <w:t>비즈니스 모델</w:t>
+      </w:r>
     </w:p>
     <w:p>
       <w:pPr>
@@ -13577,7 +13812,27 @@
     <w:p>
       <w:pPr>
         <w:rPr>
-          <w:rFonts w:hint="eastAsia"/>
+          <w:color w:val="00B0F0"/>
+        </w:rPr>
+      </w:pPr>
+    </w:p>
+    <w:p>
+      <w:pPr>
+        <w:rPr>
+          <w:color w:val="00B0F0"/>
+        </w:rPr>
+      </w:pPr>
+    </w:p>
+    <w:p>
+      <w:pPr>
+        <w:rPr>
+          <w:color w:val="00B0F0"/>
+        </w:rPr>
+      </w:pPr>
+    </w:p>
+    <w:p>
+      <w:pPr>
+        <w:rPr>
           <w:color w:val="00B0F0"/>
         </w:rPr>
       </w:pPr>
@@ -14125,6 +14380,7 @@
         <w:rPr>
           <w:rFonts w:hint="eastAsia"/>
         </w:rPr>
+        <w:lastRenderedPageBreak/>
         <w:t xml:space="preserve"> 팀 구성</w:t>
       </w:r>
     </w:p>
@@ -14300,7 +14556,6 @@
                 <w:kern w:val="0"/>
                 <w:szCs w:val="20"/>
               </w:rPr>
-              <w:lastRenderedPageBreak/>
               <w:t>순번</w:t>
             </w:r>
           </w:p>
@@ -14618,7 +14873,7 @@
             </w:pPr>
             <w:r>
               <w:rPr>
-                <w:rFonts w:ascii="함초롬돋움" w:eastAsia="함초롬돋움" w:hAnsi="함초롬돋움" w:cs="함초롬돋움" w:hint="eastAsia"/>
+                <w:rFonts w:ascii="함초롬돋움" w:eastAsia="함초롬돋움" w:hAnsi="함초롬돋움" w:cs="함초롬돋움"/>
                 <w:color w:val="000000"/>
                 <w:kern w:val="0"/>
                 <w:szCs w:val="20"/>
@@ -14666,7 +14921,31 @@
                 <w:kern w:val="0"/>
                 <w:szCs w:val="20"/>
               </w:rPr>
-              <w:t>안건우</w:t>
+              <w:t>최인호</w:t>
+            </w:r>
+          </w:p>
+          <w:p>
+            <w:pPr>
+              <w:wordWrap/>
+              <w:snapToGrid w:val="0"/>
+              <w:spacing w:after="0" w:line="312" w:lineRule="auto"/>
+              <w:jc w:val="center"/>
+              <w:textAlignment w:val="baseline"/>
+              <w:rPr>
+                <w:rFonts w:ascii="굴림" w:eastAsia="굴림" w:hAnsi="굴림" w:cs="굴림" w:hint="eastAsia"/>
+                <w:color w:val="000000"/>
+                <w:kern w:val="0"/>
+                <w:szCs w:val="20"/>
+              </w:rPr>
+            </w:pPr>
+            <w:r>
+              <w:rPr>
+                <w:rFonts w:ascii="굴림" w:eastAsia="굴림" w:hAnsi="굴림" w:cs="굴림" w:hint="eastAsia"/>
+                <w:color w:val="000000"/>
+                <w:kern w:val="0"/>
+                <w:szCs w:val="20"/>
+              </w:rPr>
+              <w:t>(팀장)</w:t>
             </w:r>
           </w:p>
         </w:tc>
@@ -14770,6 +15049,24 @@
                 <w:szCs w:val="20"/>
               </w:rPr>
             </w:pPr>
+            <w:r>
+              <w:rPr>
+                <w:rFonts w:ascii="굴림" w:eastAsia="굴림" w:hAnsi="굴림" w:cs="굴림" w:hint="eastAsia"/>
+                <w:color w:val="000000"/>
+                <w:kern w:val="0"/>
+                <w:szCs w:val="20"/>
+              </w:rPr>
+              <w:t>2</w:t>
+            </w:r>
+            <w:r>
+              <w:rPr>
+                <w:rFonts w:ascii="굴림" w:eastAsia="굴림" w:hAnsi="굴림" w:cs="굴림"/>
+                <w:color w:val="000000"/>
+                <w:kern w:val="0"/>
+                <w:szCs w:val="20"/>
+              </w:rPr>
+              <w:t>5</w:t>
+            </w:r>
           </w:p>
         </w:tc>
         <w:tc>
@@ -14815,19 +15112,18 @@
           <w:tcPr>
             <w:tcW w:w="678" w:type="dxa"/>
             <w:tcBorders>
-              <w:top w:val="single" w:sz="2" w:space="0" w:color="000000"/>
-              <w:left w:val="single" w:sz="2" w:space="0" w:color="000000"/>
-              <w:bottom w:val="single" w:sz="2" w:space="0" w:color="000000"/>
-              <w:right w:val="single" w:sz="2" w:space="0" w:color="000000"/>
-            </w:tcBorders>
-            <w:tcMar>
-              <w:top w:w="28" w:type="dxa"/>
-              <w:left w:w="28" w:type="dxa"/>
-              <w:bottom w:w="28" w:type="dxa"/>
-              <w:right w:w="28" w:type="dxa"/>
-            </w:tcMar>
-            <w:vAlign w:val="center"/>
-            <w:hideMark/>
+              <w:top w:val="double" w:sz="6" w:space="0" w:color="000000"/>
+              <w:left w:val="single" w:sz="2" w:space="0" w:color="000000"/>
+              <w:bottom w:val="single" w:sz="2" w:space="0" w:color="000000"/>
+              <w:right w:val="single" w:sz="2" w:space="0" w:color="000000"/>
+            </w:tcBorders>
+            <w:tcMar>
+              <w:top w:w="28" w:type="dxa"/>
+              <w:left w:w="28" w:type="dxa"/>
+              <w:bottom w:w="28" w:type="dxa"/>
+              <w:right w:w="28" w:type="dxa"/>
+            </w:tcMar>
+            <w:vAlign w:val="center"/>
           </w:tcPr>
           <w:p>
             <w:pPr>
@@ -14837,19 +15133,19 @@
               <w:jc w:val="center"/>
               <w:textAlignment w:val="baseline"/>
               <w:rPr>
-                <w:rFonts w:ascii="굴림" w:eastAsia="굴림" w:hAnsi="굴림" w:cs="굴림"/>
-                <w:color w:val="000000"/>
-                <w:kern w:val="0"/>
-                <w:szCs w:val="20"/>
-              </w:rPr>
-            </w:pPr>
-            <w:r>
-              <w:rPr>
                 <w:rFonts w:ascii="함초롬돋움" w:eastAsia="함초롬돋움" w:hAnsi="함초롬돋움" w:cs="함초롬돋움" w:hint="eastAsia"/>
                 <w:color w:val="000000"/>
                 <w:kern w:val="0"/>
                 <w:szCs w:val="20"/>
               </w:rPr>
+            </w:pPr>
+            <w:r>
+              <w:rPr>
+                <w:rFonts w:ascii="함초롬돋움" w:eastAsia="함초롬돋움" w:hAnsi="함초롬돋움" w:cs="함초롬돋움"/>
+                <w:color w:val="000000"/>
+                <w:kern w:val="0"/>
+                <w:szCs w:val="20"/>
+              </w:rPr>
               <w:t>2</w:t>
             </w:r>
           </w:p>
@@ -14858,19 +15154,18 @@
           <w:tcPr>
             <w:tcW w:w="847" w:type="dxa"/>
             <w:tcBorders>
-              <w:top w:val="single" w:sz="2" w:space="0" w:color="000000"/>
-              <w:left w:val="single" w:sz="2" w:space="0" w:color="000000"/>
-              <w:bottom w:val="single" w:sz="2" w:space="0" w:color="000000"/>
-              <w:right w:val="single" w:sz="2" w:space="0" w:color="000000"/>
-            </w:tcBorders>
-            <w:tcMar>
-              <w:top w:w="28" w:type="dxa"/>
-              <w:left w:w="28" w:type="dxa"/>
-              <w:bottom w:w="28" w:type="dxa"/>
-              <w:right w:w="28" w:type="dxa"/>
-            </w:tcMar>
-            <w:vAlign w:val="center"/>
-            <w:hideMark/>
+              <w:top w:val="double" w:sz="6" w:space="0" w:color="000000"/>
+              <w:left w:val="single" w:sz="2" w:space="0" w:color="000000"/>
+              <w:bottom w:val="single" w:sz="2" w:space="0" w:color="000000"/>
+              <w:right w:val="single" w:sz="2" w:space="0" w:color="000000"/>
+            </w:tcBorders>
+            <w:tcMar>
+              <w:top w:w="28" w:type="dxa"/>
+              <w:left w:w="28" w:type="dxa"/>
+              <w:bottom w:w="28" w:type="dxa"/>
+              <w:right w:w="28" w:type="dxa"/>
+            </w:tcMar>
+            <w:vAlign w:val="center"/>
           </w:tcPr>
           <w:p>
             <w:pPr>
@@ -14880,20 +15175,20 @@
               <w:jc w:val="center"/>
               <w:textAlignment w:val="baseline"/>
               <w:rPr>
-                <w:rFonts w:ascii="굴림" w:eastAsia="굴림" w:hAnsi="굴림" w:cs="굴림"/>
-                <w:color w:val="000000"/>
-                <w:kern w:val="0"/>
-                <w:szCs w:val="20"/>
-              </w:rPr>
-            </w:pPr>
-            <w:r>
-              <w:rPr>
                 <w:rFonts w:ascii="굴림" w:eastAsia="굴림" w:hAnsi="굴림" w:cs="굴림" w:hint="eastAsia"/>
                 <w:color w:val="000000"/>
                 <w:kern w:val="0"/>
                 <w:szCs w:val="20"/>
               </w:rPr>
-              <w:t>박기춘</w:t>
+            </w:pPr>
+            <w:r>
+              <w:rPr>
+                <w:rFonts w:ascii="굴림" w:eastAsia="굴림" w:hAnsi="굴림" w:cs="굴림" w:hint="eastAsia"/>
+                <w:color w:val="000000"/>
+                <w:kern w:val="0"/>
+                <w:szCs w:val="20"/>
+              </w:rPr>
+              <w:t>안건우</w:t>
             </w:r>
           </w:p>
         </w:tc>
@@ -14901,19 +15196,18 @@
           <w:tcPr>
             <w:tcW w:w="1672" w:type="dxa"/>
             <w:tcBorders>
-              <w:top w:val="single" w:sz="2" w:space="0" w:color="000000"/>
-              <w:left w:val="single" w:sz="2" w:space="0" w:color="000000"/>
-              <w:bottom w:val="single" w:sz="2" w:space="0" w:color="000000"/>
-              <w:right w:val="single" w:sz="2" w:space="0" w:color="000000"/>
-            </w:tcBorders>
-            <w:tcMar>
-              <w:top w:w="28" w:type="dxa"/>
-              <w:left w:w="28" w:type="dxa"/>
-              <w:bottom w:w="28" w:type="dxa"/>
-              <w:right w:w="28" w:type="dxa"/>
-            </w:tcMar>
-            <w:vAlign w:val="center"/>
-            <w:hideMark/>
+              <w:top w:val="double" w:sz="6" w:space="0" w:color="000000"/>
+              <w:left w:val="single" w:sz="2" w:space="0" w:color="000000"/>
+              <w:bottom w:val="single" w:sz="2" w:space="0" w:color="000000"/>
+              <w:right w:val="single" w:sz="2" w:space="0" w:color="000000"/>
+            </w:tcBorders>
+            <w:tcMar>
+              <w:top w:w="28" w:type="dxa"/>
+              <w:left w:w="28" w:type="dxa"/>
+              <w:bottom w:w="28" w:type="dxa"/>
+              <w:right w:w="28" w:type="dxa"/>
+            </w:tcMar>
+            <w:vAlign w:val="center"/>
           </w:tcPr>
           <w:p>
             <w:pPr>
@@ -14935,19 +15229,18 @@
           <w:tcPr>
             <w:tcW w:w="3199" w:type="dxa"/>
             <w:tcBorders>
-              <w:top w:val="single" w:sz="2" w:space="0" w:color="000000"/>
-              <w:left w:val="single" w:sz="2" w:space="0" w:color="000000"/>
-              <w:bottom w:val="single" w:sz="2" w:space="0" w:color="000000"/>
-              <w:right w:val="single" w:sz="2" w:space="0" w:color="000000"/>
-            </w:tcBorders>
-            <w:tcMar>
-              <w:top w:w="28" w:type="dxa"/>
-              <w:left w:w="28" w:type="dxa"/>
-              <w:bottom w:w="28" w:type="dxa"/>
-              <w:right w:w="28" w:type="dxa"/>
-            </w:tcMar>
-            <w:vAlign w:val="center"/>
-            <w:hideMark/>
+              <w:top w:val="double" w:sz="6" w:space="0" w:color="000000"/>
+              <w:left w:val="single" w:sz="2" w:space="0" w:color="000000"/>
+              <w:bottom w:val="single" w:sz="2" w:space="0" w:color="000000"/>
+              <w:right w:val="single" w:sz="2" w:space="0" w:color="000000"/>
+            </w:tcBorders>
+            <w:tcMar>
+              <w:top w:w="28" w:type="dxa"/>
+              <w:left w:w="28" w:type="dxa"/>
+              <w:bottom w:w="28" w:type="dxa"/>
+              <w:right w:w="28" w:type="dxa"/>
+            </w:tcMar>
+            <w:vAlign w:val="center"/>
           </w:tcPr>
           <w:p>
             <w:pPr>
@@ -14969,19 +15262,18 @@
           <w:tcPr>
             <w:tcW w:w="682" w:type="dxa"/>
             <w:tcBorders>
-              <w:top w:val="single" w:sz="2" w:space="0" w:color="000000"/>
-              <w:left w:val="single" w:sz="2" w:space="0" w:color="000000"/>
-              <w:bottom w:val="single" w:sz="2" w:space="0" w:color="000000"/>
-              <w:right w:val="single" w:sz="2" w:space="0" w:color="000000"/>
-            </w:tcBorders>
-            <w:tcMar>
-              <w:top w:w="28" w:type="dxa"/>
-              <w:left w:w="28" w:type="dxa"/>
-              <w:bottom w:w="28" w:type="dxa"/>
-              <w:right w:w="28" w:type="dxa"/>
-            </w:tcMar>
-            <w:vAlign w:val="center"/>
-            <w:hideMark/>
+              <w:top w:val="double" w:sz="6" w:space="0" w:color="000000"/>
+              <w:left w:val="single" w:sz="2" w:space="0" w:color="000000"/>
+              <w:bottom w:val="single" w:sz="2" w:space="0" w:color="000000"/>
+              <w:right w:val="single" w:sz="2" w:space="0" w:color="000000"/>
+            </w:tcBorders>
+            <w:tcMar>
+              <w:top w:w="28" w:type="dxa"/>
+              <w:left w:w="28" w:type="dxa"/>
+              <w:bottom w:w="28" w:type="dxa"/>
+              <w:right w:w="28" w:type="dxa"/>
+            </w:tcMar>
+            <w:vAlign w:val="center"/>
           </w:tcPr>
           <w:p>
             <w:pPr>
@@ -14997,25 +15289,42 @@
                 <w:szCs w:val="20"/>
               </w:rPr>
             </w:pPr>
+            <w:r>
+              <w:rPr>
+                <w:rFonts w:ascii="굴림" w:eastAsia="굴림" w:hAnsi="굴림" w:cs="굴림" w:hint="eastAsia"/>
+                <w:color w:val="000000"/>
+                <w:kern w:val="0"/>
+                <w:szCs w:val="20"/>
+              </w:rPr>
+              <w:t>2</w:t>
+            </w:r>
+            <w:r>
+              <w:rPr>
+                <w:rFonts w:ascii="굴림" w:eastAsia="굴림" w:hAnsi="굴림" w:cs="굴림"/>
+                <w:color w:val="000000"/>
+                <w:kern w:val="0"/>
+                <w:szCs w:val="20"/>
+              </w:rPr>
+              <w:t>5</w:t>
+            </w:r>
           </w:p>
         </w:tc>
         <w:tc>
           <w:tcPr>
             <w:tcW w:w="1129" w:type="dxa"/>
             <w:tcBorders>
-              <w:top w:val="single" w:sz="2" w:space="0" w:color="000000"/>
-              <w:left w:val="single" w:sz="2" w:space="0" w:color="000000"/>
-              <w:bottom w:val="single" w:sz="2" w:space="0" w:color="000000"/>
-              <w:right w:val="single" w:sz="2" w:space="0" w:color="000000"/>
-            </w:tcBorders>
-            <w:tcMar>
-              <w:top w:w="28" w:type="dxa"/>
-              <w:left w:w="28" w:type="dxa"/>
-              <w:bottom w:w="28" w:type="dxa"/>
-              <w:right w:w="28" w:type="dxa"/>
-            </w:tcMar>
-            <w:vAlign w:val="center"/>
-            <w:hideMark/>
+              <w:top w:val="double" w:sz="6" w:space="0" w:color="000000"/>
+              <w:left w:val="single" w:sz="2" w:space="0" w:color="000000"/>
+              <w:bottom w:val="single" w:sz="2" w:space="0" w:color="000000"/>
+              <w:right w:val="single" w:sz="2" w:space="0" w:color="000000"/>
+            </w:tcBorders>
+            <w:tcMar>
+              <w:top w:w="28" w:type="dxa"/>
+              <w:left w:w="28" w:type="dxa"/>
+              <w:bottom w:w="28" w:type="dxa"/>
+              <w:right w:w="28" w:type="dxa"/>
+            </w:tcMar>
+            <w:vAlign w:val="center"/>
           </w:tcPr>
           <w:p>
             <w:pPr>
@@ -15077,6 +15386,251 @@
                 <w:kern w:val="0"/>
                 <w:szCs w:val="20"/>
               </w:rPr>
+              <w:t>2</w:t>
+            </w:r>
+          </w:p>
+        </w:tc>
+        <w:tc>
+          <w:tcPr>
+            <w:tcW w:w="847" w:type="dxa"/>
+            <w:tcBorders>
+              <w:top w:val="single" w:sz="2" w:space="0" w:color="000000"/>
+              <w:left w:val="single" w:sz="2" w:space="0" w:color="000000"/>
+              <w:bottom w:val="single" w:sz="2" w:space="0" w:color="000000"/>
+              <w:right w:val="single" w:sz="2" w:space="0" w:color="000000"/>
+            </w:tcBorders>
+            <w:tcMar>
+              <w:top w:w="28" w:type="dxa"/>
+              <w:left w:w="28" w:type="dxa"/>
+              <w:bottom w:w="28" w:type="dxa"/>
+              <w:right w:w="28" w:type="dxa"/>
+            </w:tcMar>
+            <w:vAlign w:val="center"/>
+            <w:hideMark/>
+          </w:tcPr>
+          <w:p>
+            <w:pPr>
+              <w:wordWrap/>
+              <w:snapToGrid w:val="0"/>
+              <w:spacing w:after="0" w:line="312" w:lineRule="auto"/>
+              <w:jc w:val="center"/>
+              <w:textAlignment w:val="baseline"/>
+              <w:rPr>
+                <w:rFonts w:ascii="굴림" w:eastAsia="굴림" w:hAnsi="굴림" w:cs="굴림"/>
+                <w:color w:val="000000"/>
+                <w:kern w:val="0"/>
+                <w:szCs w:val="20"/>
+              </w:rPr>
+            </w:pPr>
+            <w:r>
+              <w:rPr>
+                <w:rFonts w:ascii="굴림" w:eastAsia="굴림" w:hAnsi="굴림" w:cs="굴림" w:hint="eastAsia"/>
+                <w:color w:val="000000"/>
+                <w:kern w:val="0"/>
+                <w:szCs w:val="20"/>
+              </w:rPr>
+              <w:t>박기춘</w:t>
+            </w:r>
+          </w:p>
+        </w:tc>
+        <w:tc>
+          <w:tcPr>
+            <w:tcW w:w="1672" w:type="dxa"/>
+            <w:tcBorders>
+              <w:top w:val="single" w:sz="2" w:space="0" w:color="000000"/>
+              <w:left w:val="single" w:sz="2" w:space="0" w:color="000000"/>
+              <w:bottom w:val="single" w:sz="2" w:space="0" w:color="000000"/>
+              <w:right w:val="single" w:sz="2" w:space="0" w:color="000000"/>
+            </w:tcBorders>
+            <w:tcMar>
+              <w:top w:w="28" w:type="dxa"/>
+              <w:left w:w="28" w:type="dxa"/>
+              <w:bottom w:w="28" w:type="dxa"/>
+              <w:right w:w="28" w:type="dxa"/>
+            </w:tcMar>
+            <w:vAlign w:val="center"/>
+            <w:hideMark/>
+          </w:tcPr>
+          <w:p>
+            <w:pPr>
+              <w:wordWrap/>
+              <w:snapToGrid w:val="0"/>
+              <w:spacing w:after="0" w:line="312" w:lineRule="auto"/>
+              <w:jc w:val="center"/>
+              <w:textAlignment w:val="baseline"/>
+              <w:rPr>
+                <w:rFonts w:ascii="굴림" w:eastAsia="굴림" w:hAnsi="굴림" w:cs="굴림"/>
+                <w:color w:val="000000"/>
+                <w:kern w:val="0"/>
+                <w:szCs w:val="20"/>
+              </w:rPr>
+            </w:pPr>
+          </w:p>
+        </w:tc>
+        <w:tc>
+          <w:tcPr>
+            <w:tcW w:w="3199" w:type="dxa"/>
+            <w:tcBorders>
+              <w:top w:val="single" w:sz="2" w:space="0" w:color="000000"/>
+              <w:left w:val="single" w:sz="2" w:space="0" w:color="000000"/>
+              <w:bottom w:val="single" w:sz="2" w:space="0" w:color="000000"/>
+              <w:right w:val="single" w:sz="2" w:space="0" w:color="000000"/>
+            </w:tcBorders>
+            <w:tcMar>
+              <w:top w:w="28" w:type="dxa"/>
+              <w:left w:w="28" w:type="dxa"/>
+              <w:bottom w:w="28" w:type="dxa"/>
+              <w:right w:w="28" w:type="dxa"/>
+            </w:tcMar>
+            <w:vAlign w:val="center"/>
+            <w:hideMark/>
+          </w:tcPr>
+          <w:p>
+            <w:pPr>
+              <w:wordWrap/>
+              <w:snapToGrid w:val="0"/>
+              <w:spacing w:after="0" w:line="312" w:lineRule="auto"/>
+              <w:jc w:val="center"/>
+              <w:textAlignment w:val="baseline"/>
+              <w:rPr>
+                <w:rFonts w:ascii="굴림" w:eastAsia="굴림" w:hAnsi="굴림" w:cs="굴림"/>
+                <w:color w:val="000000"/>
+                <w:kern w:val="0"/>
+                <w:szCs w:val="20"/>
+              </w:rPr>
+            </w:pPr>
+          </w:p>
+        </w:tc>
+        <w:tc>
+          <w:tcPr>
+            <w:tcW w:w="682" w:type="dxa"/>
+            <w:tcBorders>
+              <w:top w:val="single" w:sz="2" w:space="0" w:color="000000"/>
+              <w:left w:val="single" w:sz="2" w:space="0" w:color="000000"/>
+              <w:bottom w:val="single" w:sz="2" w:space="0" w:color="000000"/>
+              <w:right w:val="single" w:sz="2" w:space="0" w:color="000000"/>
+            </w:tcBorders>
+            <w:tcMar>
+              <w:top w:w="28" w:type="dxa"/>
+              <w:left w:w="28" w:type="dxa"/>
+              <w:bottom w:w="28" w:type="dxa"/>
+              <w:right w:w="28" w:type="dxa"/>
+            </w:tcMar>
+            <w:vAlign w:val="center"/>
+            <w:hideMark/>
+          </w:tcPr>
+          <w:p>
+            <w:pPr>
+              <w:wordWrap/>
+              <w:snapToGrid w:val="0"/>
+              <w:spacing w:after="0" w:line="312" w:lineRule="auto"/>
+              <w:jc w:val="center"/>
+              <w:textAlignment w:val="baseline"/>
+              <w:rPr>
+                <w:rFonts w:ascii="굴림" w:eastAsia="굴림" w:hAnsi="굴림" w:cs="굴림"/>
+                <w:color w:val="000000"/>
+                <w:kern w:val="0"/>
+                <w:szCs w:val="20"/>
+              </w:rPr>
+            </w:pPr>
+            <w:r>
+              <w:rPr>
+                <w:rFonts w:ascii="굴림" w:eastAsia="굴림" w:hAnsi="굴림" w:cs="굴림" w:hint="eastAsia"/>
+                <w:color w:val="000000"/>
+                <w:kern w:val="0"/>
+                <w:szCs w:val="20"/>
+              </w:rPr>
+              <w:t>2</w:t>
+            </w:r>
+            <w:r>
+              <w:rPr>
+                <w:rFonts w:ascii="굴림" w:eastAsia="굴림" w:hAnsi="굴림" w:cs="굴림"/>
+                <w:color w:val="000000"/>
+                <w:kern w:val="0"/>
+                <w:szCs w:val="20"/>
+              </w:rPr>
+              <w:t>5</w:t>
+            </w:r>
+          </w:p>
+        </w:tc>
+        <w:tc>
+          <w:tcPr>
+            <w:tcW w:w="1129" w:type="dxa"/>
+            <w:tcBorders>
+              <w:top w:val="single" w:sz="2" w:space="0" w:color="000000"/>
+              <w:left w:val="single" w:sz="2" w:space="0" w:color="000000"/>
+              <w:bottom w:val="single" w:sz="2" w:space="0" w:color="000000"/>
+              <w:right w:val="single" w:sz="2" w:space="0" w:color="000000"/>
+            </w:tcBorders>
+            <w:tcMar>
+              <w:top w:w="28" w:type="dxa"/>
+              <w:left w:w="28" w:type="dxa"/>
+              <w:bottom w:w="28" w:type="dxa"/>
+              <w:right w:w="28" w:type="dxa"/>
+            </w:tcMar>
+            <w:vAlign w:val="center"/>
+            <w:hideMark/>
+          </w:tcPr>
+          <w:p>
+            <w:pPr>
+              <w:wordWrap/>
+              <w:snapToGrid w:val="0"/>
+              <w:spacing w:after="0" w:line="312" w:lineRule="auto"/>
+              <w:jc w:val="center"/>
+              <w:textAlignment w:val="baseline"/>
+              <w:rPr>
+                <w:rFonts w:ascii="굴림" w:eastAsia="굴림" w:hAnsi="굴림" w:cs="굴림"/>
+                <w:color w:val="000000"/>
+                <w:kern w:val="0"/>
+                <w:szCs w:val="20"/>
+              </w:rPr>
+            </w:pPr>
+          </w:p>
+        </w:tc>
+      </w:tr>
+      <w:tr>
+        <w:trPr>
+          <w:trHeight w:val="663"/>
+        </w:trPr>
+        <w:tc>
+          <w:tcPr>
+            <w:tcW w:w="678" w:type="dxa"/>
+            <w:tcBorders>
+              <w:top w:val="single" w:sz="2" w:space="0" w:color="000000"/>
+              <w:left w:val="single" w:sz="2" w:space="0" w:color="000000"/>
+              <w:bottom w:val="single" w:sz="2" w:space="0" w:color="000000"/>
+              <w:right w:val="single" w:sz="2" w:space="0" w:color="000000"/>
+            </w:tcBorders>
+            <w:tcMar>
+              <w:top w:w="28" w:type="dxa"/>
+              <w:left w:w="28" w:type="dxa"/>
+              <w:bottom w:w="28" w:type="dxa"/>
+              <w:right w:w="28" w:type="dxa"/>
+            </w:tcMar>
+            <w:vAlign w:val="center"/>
+            <w:hideMark/>
+          </w:tcPr>
+          <w:p>
+            <w:pPr>
+              <w:wordWrap/>
+              <w:snapToGrid w:val="0"/>
+              <w:spacing w:after="0" w:line="312" w:lineRule="auto"/>
+              <w:jc w:val="center"/>
+              <w:textAlignment w:val="baseline"/>
+              <w:rPr>
+                <w:rFonts w:ascii="굴림" w:eastAsia="굴림" w:hAnsi="굴림" w:cs="굴림"/>
+                <w:color w:val="000000"/>
+                <w:kern w:val="0"/>
+                <w:szCs w:val="20"/>
+              </w:rPr>
+            </w:pPr>
+            <w:r>
+              <w:rPr>
+                <w:rFonts w:ascii="함초롬돋움" w:eastAsia="함초롬돋움" w:hAnsi="함초롬돋움" w:cs="함초롬돋움" w:hint="eastAsia"/>
+                <w:color w:val="000000"/>
+                <w:kern w:val="0"/>
+                <w:szCs w:val="20"/>
+              </w:rPr>
               <w:t>3</w:t>
             </w:r>
           </w:p>
@@ -15224,6 +15778,24 @@
                 <w:szCs w:val="20"/>
               </w:rPr>
             </w:pPr>
+            <w:r>
+              <w:rPr>
+                <w:rFonts w:ascii="굴림" w:eastAsia="굴림" w:hAnsi="굴림" w:cs="굴림" w:hint="eastAsia"/>
+                <w:color w:val="000000"/>
+                <w:kern w:val="0"/>
+                <w:szCs w:val="20"/>
+              </w:rPr>
+              <w:t>2</w:t>
+            </w:r>
+            <w:r>
+              <w:rPr>
+                <w:rFonts w:ascii="굴림" w:eastAsia="굴림" w:hAnsi="굴림" w:cs="굴림"/>
+                <w:color w:val="000000"/>
+                <w:kern w:val="0"/>
+                <w:szCs w:val="20"/>
+              </w:rPr>
+              <w:t>5</w:t>
+            </w:r>
           </w:p>
         </w:tc>
         <w:tc>
@@ -15861,6 +16433,7 @@
         <w:pStyle w:val="2"/>
       </w:pPr>
       <w:r>
+        <w:lastRenderedPageBreak/>
         <w:t xml:space="preserve">4-2. </w:t>
       </w:r>
       <w:r>
@@ -17777,6 +18350,20 @@
       <w:szCs w:val="20"/>
     </w:rPr>
   </w:style>
+  <w:style w:type="paragraph" w:styleId="a5">
+    <w:name w:val="caption"/>
+    <w:basedOn w:val="a"/>
+    <w:next w:val="a"/>
+    <w:uiPriority w:val="35"/>
+    <w:unhideWhenUsed/>
+    <w:qFormat/>
+    <w:rsid w:val="00AB0FB9"/>
+    <w:rPr>
+      <w:b/>
+      <w:bCs/>
+      <w:szCs w:val="20"/>
+    </w:rPr>
+  </w:style>
 </w:styles>
 </file>
 

</xml_diff>